<commit_message>
Archivo modificado y enviado a Federico
</commit_message>
<xml_diff>
--- a/User Stories.docx
+++ b/User Stories.docx
@@ -4,20 +4,26 @@
   <w:body>
     <w:p>
       <w:pPr>
+        <w:jc w:val="center"/>
         <w:rPr>
           <w:b w:val="1"/>
+          <w:sz w:val="28"/>
+          <w:szCs w:val="28"/>
         </w:rPr>
       </w:pPr>
       <w:r>
         <w:rPr>
           <w:b w:val="1"/>
-          <w:rtl w:val="0"/>
-        </w:rPr>
-        <w:t xml:space="preserve">User Stories del product backlog</w:t>
-      </w:r>
-    </w:p>
-    <w:p>
-      <w:pPr>
+          <w:sz w:val="28"/>
+          <w:szCs w:val="28"/>
+          <w:rtl w:val="0"/>
+        </w:rPr>
+        <w:t xml:space="preserve">[Prototype]User Stories del product backlog</w:t>
+      </w:r>
+    </w:p>
+    <w:p>
+      <w:pPr>
+        <w:jc w:val="both"/>
         <w:rPr>
           <w:b w:val="1"/>
         </w:rPr>
@@ -30,6 +36,7 @@
     </w:p>
     <w:p>
       <w:pPr>
+        <w:jc w:val="both"/>
         <w:rPr>
           <w:b w:val="1"/>
         </w:rPr>
@@ -39,30 +46,151 @@
           <w:b w:val="1"/>
           <w:rtl w:val="0"/>
         </w:rPr>
-        <w:t xml:space="preserve">Subrayado</w:t>
+        <w:t xml:space="preserve">Subrayado:</w:t>
         <w:br w:type="textWrapping"/>
-        <w:t xml:space="preserve">rojo: duda.</w:t>
+        <w:tab/>
+      </w:r>
+      <w:r>
+        <w:rPr>
+          <w:b w:val="1"/>
+          <w:highlight w:val="red"/>
+          <w:rtl w:val="0"/>
+        </w:rPr>
+        <w:t xml:space="preserve">rojo</w:t>
+      </w:r>
+      <w:r>
+        <w:rPr>
+          <w:b w:val="1"/>
+          <w:rtl w:val="0"/>
+        </w:rPr>
+        <w:t xml:space="preserve">: nos genera duda de si debe estar o no.</w:t>
         <w:br w:type="textWrapping"/>
-        <w:t xml:space="preserve">celeste: pregunta.</w:t>
-      </w:r>
-    </w:p>
-    <w:p>
-      <w:pPr>
+        <w:tab/>
+      </w:r>
+      <w:r>
+        <w:rPr>
+          <w:b w:val="1"/>
+          <w:highlight w:val="cyan"/>
+          <w:rtl w:val="0"/>
+        </w:rPr>
+        <w:t xml:space="preserve">celeste</w:t>
+      </w:r>
+      <w:r>
+        <w:rPr>
+          <w:b w:val="1"/>
+          <w:rtl w:val="0"/>
+        </w:rPr>
+        <w:t xml:space="preserve">: pregunta.</w:t>
+      </w:r>
+    </w:p>
+    <w:p>
+      <w:pPr>
+        <w:jc w:val="both"/>
+        <w:rPr>
+          <w:b w:val="1"/>
+        </w:rPr>
+      </w:pPr>
+      <w:r>
+        <w:rPr>
+          <w:b w:val="1"/>
+          <w:rtl w:val="0"/>
+        </w:rPr>
+        <w:br w:type="textWrapping"/>
+        <w:t xml:space="preserve">Preguntas:</w:t>
+      </w:r>
+    </w:p>
+    <w:p>
+      <w:pPr>
+        <w:numPr>
+          <w:ilvl w:val="0"/>
+          <w:numId w:val="3"/>
+        </w:numPr>
+        <w:ind w:left="720" w:hanging="360"/>
+        <w:jc w:val="both"/>
+        <w:rPr>
+          <w:u w:val="none"/>
+        </w:rPr>
+      </w:pPr>
+      <w:r>
+        <w:rPr>
+          <w:rtl w:val="0"/>
+        </w:rPr>
+        <w:t xml:space="preserve">¿Deberíamos poner información adicional?, por ejemplo, datos que necesiten para programar la user story. </w:t>
+      </w:r>
+    </w:p>
+    <w:p>
+      <w:pPr>
+        <w:numPr>
+          <w:ilvl w:val="0"/>
+          <w:numId w:val="3"/>
+        </w:numPr>
+        <w:ind w:left="720" w:hanging="360"/>
+        <w:jc w:val="both"/>
+      </w:pPr>
+      <w:r>
+        <w:rPr>
+          <w:highlight w:val="cyan"/>
+          <w:rtl w:val="0"/>
+        </w:rPr>
+        <w:t xml:space="preserve">¿Ahí está hablando del usuario o el grupo inversor?¿Está bien poner el grupo inversor? </w:t>
+      </w:r>
+      <w:r>
+        <w:rPr>
+          <w:rtl w:val="0"/>
+        </w:rPr>
+      </w:r>
+    </w:p>
+    <w:p>
+      <w:pPr>
+        <w:numPr>
+          <w:ilvl w:val="0"/>
+          <w:numId w:val="3"/>
+        </w:numPr>
+        <w:ind w:left="720" w:hanging="360"/>
+        <w:jc w:val="both"/>
+        <w:rPr>
+          <w:u w:val="none"/>
+        </w:rPr>
+      </w:pPr>
+      <w:r>
+        <w:rPr>
+          <w:rtl w:val="0"/>
+        </w:rPr>
+        <w:t xml:space="preserve">¿Faltan mas User Stories?</w:t>
+      </w:r>
+    </w:p>
+    <w:p>
+      <w:pPr>
+        <w:ind w:left="0" w:firstLine="0"/>
+        <w:jc w:val="both"/>
         <w:rPr/>
       </w:pPr>
       <w:r>
         <w:rPr>
           <w:rtl w:val="0"/>
         </w:rPr>
-      </w:r>
-    </w:p>
-    <w:p>
-      <w:pPr>
-        <w:numPr>
-          <w:ilvl w:val="0"/>
-          <w:numId w:val="3"/>
+        <w:t xml:space="preserve">------------------------------------------------------------------------------------------------------------------</w:t>
+      </w:r>
+    </w:p>
+    <w:p>
+      <w:pPr>
+        <w:jc w:val="both"/>
+        <w:rPr/>
+      </w:pPr>
+      <w:r>
+        <w:rPr>
+          <w:rtl w:val="0"/>
+        </w:rPr>
+      </w:r>
+    </w:p>
+    <w:p>
+      <w:pPr>
+        <w:numPr>
+          <w:ilvl w:val="0"/>
+          <w:numId w:val="4"/>
         </w:numPr>
         <w:ind w:left="720" w:hanging="360"/>
+        <w:jc w:val="both"/>
         <w:rPr>
           <w:u w:val="none"/>
         </w:rPr>
@@ -84,6 +212,7 @@
     <w:p>
       <w:pPr>
         <w:ind w:left="0" w:firstLine="720"/>
+        <w:jc w:val="both"/>
         <w:rPr/>
       </w:pPr>
       <w:r>
@@ -105,9 +234,10 @@
       <w:pPr>
         <w:numPr>
           <w:ilvl w:val="0"/>
-          <w:numId w:val="3"/>
+          <w:numId w:val="4"/>
         </w:numPr>
         <w:ind w:left="720" w:hanging="360"/>
+        <w:jc w:val="both"/>
         <w:rPr>
           <w:u w:val="none"/>
         </w:rPr>
@@ -129,6 +259,7 @@
     <w:p>
       <w:pPr>
         <w:ind w:firstLine="720"/>
+        <w:jc w:val="both"/>
         <w:rPr>
           <w:highlight w:val="white"/>
           <w:u w:val="single"/>
@@ -148,9 +279,10 @@
       <w:pPr>
         <w:numPr>
           <w:ilvl w:val="0"/>
-          <w:numId w:val="3"/>
+          <w:numId w:val="4"/>
         </w:numPr>
         <w:ind w:left="720" w:hanging="360"/>
+        <w:jc w:val="both"/>
         <w:rPr/>
       </w:pPr>
       <w:r>
@@ -163,6 +295,7 @@
     <w:p>
       <w:pPr>
         <w:ind w:left="720" w:firstLine="0"/>
+        <w:jc w:val="both"/>
         <w:rPr>
           <w:u w:val="single"/>
         </w:rPr>
@@ -182,6 +315,7 @@
           <w:numId w:val="1"/>
         </w:numPr>
         <w:ind w:left="1440" w:hanging="360"/>
+        <w:jc w:val="both"/>
         <w:rPr>
           <w:highlight w:val="red"/>
         </w:rPr>
@@ -197,6 +331,7 @@
     <w:p>
       <w:pPr>
         <w:ind w:left="720" w:firstLine="0"/>
+        <w:jc w:val="both"/>
         <w:rPr>
           <w:highlight w:val="red"/>
         </w:rPr>
@@ -211,9 +346,10 @@
       <w:pPr>
         <w:numPr>
           <w:ilvl w:val="0"/>
-          <w:numId w:val="3"/>
+          <w:numId w:val="4"/>
         </w:numPr>
         <w:ind w:left="720" w:hanging="360"/>
+        <w:jc w:val="both"/>
         <w:rPr>
           <w:highlight w:val="white"/>
           <w:u w:val="none"/>
@@ -230,6 +366,7 @@
     <w:p>
       <w:pPr>
         <w:ind w:left="0" w:firstLine="0"/>
+        <w:jc w:val="both"/>
         <w:rPr>
           <w:highlight w:val="white"/>
           <w:u w:val="single"/>
@@ -255,9 +392,10 @@
       <w:pPr>
         <w:numPr>
           <w:ilvl w:val="0"/>
-          <w:numId w:val="5"/>
+          <w:numId w:val="6"/>
         </w:numPr>
         <w:ind w:left="1440" w:hanging="360"/>
+        <w:jc w:val="both"/>
         <w:rPr>
           <w:highlight w:val="white"/>
         </w:rPr>
@@ -274,9 +412,10 @@
       <w:pPr>
         <w:numPr>
           <w:ilvl w:val="0"/>
-          <w:numId w:val="3"/>
+          <w:numId w:val="4"/>
         </w:numPr>
         <w:ind w:left="720" w:hanging="360"/>
+        <w:jc w:val="both"/>
         <w:rPr>
           <w:u w:val="none"/>
         </w:rPr>
@@ -291,6 +430,7 @@
     <w:p>
       <w:pPr>
         <w:ind w:left="720" w:firstLine="0"/>
+        <w:jc w:val="both"/>
         <w:rPr/>
       </w:pPr>
       <w:r>
@@ -303,9 +443,10 @@
       <w:pPr>
         <w:numPr>
           <w:ilvl w:val="0"/>
-          <w:numId w:val="3"/>
+          <w:numId w:val="4"/>
         </w:numPr>
         <w:ind w:left="720" w:hanging="360"/>
+        <w:jc w:val="both"/>
         <w:rPr>
           <w:u w:val="none"/>
         </w:rPr>
@@ -320,6 +461,7 @@
     <w:p>
       <w:pPr>
         <w:ind w:firstLine="720"/>
+        <w:jc w:val="both"/>
         <w:rPr>
           <w:highlight w:val="white"/>
           <w:u w:val="single"/>
@@ -338,9 +480,10 @@
       <w:pPr>
         <w:numPr>
           <w:ilvl w:val="0"/>
-          <w:numId w:val="4"/>
+          <w:numId w:val="5"/>
         </w:numPr>
         <w:ind w:left="1440" w:hanging="360"/>
+        <w:jc w:val="both"/>
         <w:rPr>
           <w:highlight w:val="white"/>
         </w:rPr>
@@ -357,6 +500,7 @@
     <w:p>
       <w:pPr>
         <w:ind w:left="0" w:firstLine="0"/>
+        <w:jc w:val="both"/>
         <w:rPr/>
       </w:pPr>
       <w:r>
@@ -371,7 +515,6 @@
           <w:highlight w:val="cyan"/>
           <w:rtl w:val="0"/>
         </w:rPr>
-        <w:t xml:space="preserve">¿Deberíamos poner información adicional? </w:t>
         <w:br w:type="textWrapping"/>
       </w:r>
       <w:r>
@@ -384,9 +527,10 @@
       <w:pPr>
         <w:numPr>
           <w:ilvl w:val="0"/>
-          <w:numId w:val="3"/>
+          <w:numId w:val="4"/>
         </w:numPr>
         <w:ind w:left="720" w:hanging="360"/>
+        <w:jc w:val="both"/>
         <w:rPr>
           <w:u w:val="none"/>
         </w:rPr>
@@ -403,9 +547,10 @@
       <w:pPr>
         <w:numPr>
           <w:ilvl w:val="0"/>
-          <w:numId w:val="3"/>
+          <w:numId w:val="4"/>
         </w:numPr>
         <w:ind w:left="720" w:hanging="360"/>
+        <w:jc w:val="both"/>
         <w:rPr>
           <w:u w:val="none"/>
         </w:rPr>
@@ -420,47 +565,53 @@
     <w:p>
       <w:pPr>
         <w:ind w:left="0" w:firstLine="0"/>
+        <w:jc w:val="both"/>
+        <w:rPr>
+          <w:highlight w:val="red"/>
+        </w:rPr>
+      </w:pPr>
+      <w:r>
+        <w:rPr>
+          <w:rtl w:val="0"/>
+        </w:rPr>
+        <w:tab/>
+      </w:r>
+      <w:r>
+        <w:rPr>
+          <w:highlight w:val="red"/>
+          <w:u w:val="single"/>
+          <w:rtl w:val="0"/>
+        </w:rPr>
+        <w:t xml:space="preserve">Criterio de aceptación: </w:t>
+      </w:r>
+      <w:r>
+        <w:rPr>
+          <w:rtl w:val="0"/>
+        </w:rPr>
+      </w:r>
+    </w:p>
+    <w:p>
+      <w:pPr>
+        <w:numPr>
+          <w:ilvl w:val="0"/>
+          <w:numId w:val="2"/>
+        </w:numPr>
+        <w:ind w:left="1440" w:hanging="360"/>
+        <w:jc w:val="both"/>
+        <w:rPr/>
+      </w:pPr>
+      <w:r>
+        <w:rPr>
+          <w:highlight w:val="red"/>
+          <w:rtl w:val="0"/>
+        </w:rPr>
+        <w:t xml:space="preserve">La notificación debe ser emitida 24 horas antes del horario de salida del vuelo.</w:t>
+      </w:r>
+      <w:r>
         <w:rPr>
           <w:highlight w:val="cyan"/>
-        </w:rPr>
-      </w:pPr>
-      <w:r>
-        <w:rPr>
-          <w:rtl w:val="0"/>
-        </w:rPr>
-        <w:tab/>
-      </w:r>
-      <w:r>
-        <w:rPr>
-          <w:highlight w:val="cyan"/>
-          <w:u w:val="single"/>
-          <w:rtl w:val="0"/>
-        </w:rPr>
-        <w:t xml:space="preserve">Criterio de aceptación: </w:t>
-      </w:r>
-      <w:r>
-        <w:rPr>
-          <w:rtl w:val="0"/>
-        </w:rPr>
-      </w:r>
-    </w:p>
-    <w:p>
-      <w:pPr>
-        <w:numPr>
-          <w:ilvl w:val="0"/>
-          <w:numId w:val="2"/>
-        </w:numPr>
-        <w:ind w:left="1440" w:hanging="360"/>
-        <w:rPr>
-          <w:highlight w:val="cyan"/>
-        </w:rPr>
-      </w:pPr>
-      <w:r>
-        <w:rPr>
-          <w:highlight w:val="cyan"/>
-          <w:rtl w:val="0"/>
-        </w:rPr>
-        <w:t xml:space="preserve">La notificación debe ser emitida 24 horas antes del horario de salida del vuelo.</w:t>
+          <w:rtl w:val="0"/>
+        </w:rPr>
         <w:br w:type="textWrapping"/>
       </w:r>
     </w:p>
@@ -468,9 +619,10 @@
       <w:pPr>
         <w:numPr>
           <w:ilvl w:val="0"/>
-          <w:numId w:val="3"/>
+          <w:numId w:val="4"/>
         </w:numPr>
         <w:ind w:left="720" w:hanging="360"/>
+        <w:jc w:val="both"/>
         <w:rPr>
           <w:u w:val="none"/>
         </w:rPr>
@@ -488,29 +640,16 @@
         </w:rPr>
         <w:t xml:space="preserve">.</w:t>
         <w:br w:type="textWrapping"/>
-        <w:br w:type="textWrapping"/>
-      </w:r>
-      <w:r>
-        <w:rPr>
-          <w:highlight w:val="cyan"/>
-          <w:rtl w:val="0"/>
-        </w:rPr>
-        <w:t xml:space="preserve">¿Ahí va el usuario o el grupo inversor?</w:t>
-      </w:r>
-      <w:r>
-        <w:rPr>
-          <w:rtl w:val="0"/>
-        </w:rPr>
-        <w:br w:type="textWrapping"/>
-      </w:r>
-    </w:p>
-    <w:p>
-      <w:pPr>
-        <w:numPr>
-          <w:ilvl w:val="0"/>
-          <w:numId w:val="3"/>
+      </w:r>
+    </w:p>
+    <w:p>
+      <w:pPr>
+        <w:numPr>
+          <w:ilvl w:val="0"/>
+          <w:numId w:val="4"/>
         </w:numPr>
         <w:ind w:left="720" w:hanging="360"/>
+        <w:jc w:val="both"/>
         <w:rPr>
           <w:u w:val="none"/>
         </w:rPr>
@@ -527,9 +666,10 @@
       <w:pPr>
         <w:numPr>
           <w:ilvl w:val="0"/>
-          <w:numId w:val="3"/>
+          <w:numId w:val="4"/>
         </w:numPr>
         <w:ind w:left="720" w:hanging="360"/>
+        <w:jc w:val="both"/>
         <w:rPr>
           <w:u w:val="none"/>
         </w:rPr>
@@ -546,9 +686,10 @@
       <w:pPr>
         <w:numPr>
           <w:ilvl w:val="0"/>
-          <w:numId w:val="3"/>
+          <w:numId w:val="4"/>
         </w:numPr>
         <w:ind w:left="720" w:hanging="360"/>
+        <w:jc w:val="both"/>
         <w:rPr>
           <w:u w:val="none"/>
         </w:rPr>
@@ -565,9 +706,10 @@
       <w:pPr>
         <w:numPr>
           <w:ilvl w:val="0"/>
-          <w:numId w:val="3"/>
+          <w:numId w:val="4"/>
         </w:numPr>
         <w:ind w:left="720" w:hanging="360"/>
+        <w:jc w:val="both"/>
         <w:rPr>
           <w:u w:val="none"/>
         </w:rPr>
@@ -715,6 +857,7 @@
         <w:ind w:left="1440" w:hanging="360"/>
       </w:pPr>
       <w:rPr>
+        <w:highlight w:val="red"/>
         <w:u w:val="none"/>
       </w:rPr>
     </w:lvl>
@@ -818,6 +961,116 @@
   <w:abstractNum w:abstractNumId="3">
     <w:lvl w:ilvl="0">
       <w:start w:val="1"/>
+      <w:numFmt w:val="bullet"/>
+      <w:lvlText w:val="●"/>
+      <w:lvlJc w:val="left"/>
+      <w:pPr>
+        <w:ind w:left="720" w:hanging="360"/>
+      </w:pPr>
+      <w:rPr>
+        <w:u w:val="none"/>
+      </w:rPr>
+    </w:lvl>
+    <w:lvl w:ilvl="1">
+      <w:start w:val="1"/>
+      <w:numFmt w:val="bullet"/>
+      <w:lvlText w:val="○"/>
+      <w:lvlJc w:val="left"/>
+      <w:pPr>
+        <w:ind w:left="1440" w:hanging="360"/>
+      </w:pPr>
+      <w:rPr>
+        <w:u w:val="none"/>
+      </w:rPr>
+    </w:lvl>
+    <w:lvl w:ilvl="2">
+      <w:start w:val="1"/>
+      <w:numFmt w:val="bullet"/>
+      <w:lvlText w:val="■"/>
+      <w:lvlJc w:val="left"/>
+      <w:pPr>
+        <w:ind w:left="2160" w:hanging="360"/>
+      </w:pPr>
+      <w:rPr>
+        <w:u w:val="none"/>
+      </w:rPr>
+    </w:lvl>
+    <w:lvl w:ilvl="3">
+      <w:start w:val="1"/>
+      <w:numFmt w:val="bullet"/>
+      <w:lvlText w:val="●"/>
+      <w:lvlJc w:val="left"/>
+      <w:pPr>
+        <w:ind w:left="2880" w:hanging="360"/>
+      </w:pPr>
+      <w:rPr>
+        <w:u w:val="none"/>
+      </w:rPr>
+    </w:lvl>
+    <w:lvl w:ilvl="4">
+      <w:start w:val="1"/>
+      <w:numFmt w:val="bullet"/>
+      <w:lvlText w:val="○"/>
+      <w:lvlJc w:val="left"/>
+      <w:pPr>
+        <w:ind w:left="3600" w:hanging="360"/>
+      </w:pPr>
+      <w:rPr>
+        <w:u w:val="none"/>
+      </w:rPr>
+    </w:lvl>
+    <w:lvl w:ilvl="5">
+      <w:start w:val="1"/>
+      <w:numFmt w:val="bullet"/>
+      <w:lvlText w:val="■"/>
+      <w:lvlJc w:val="left"/>
+      <w:pPr>
+        <w:ind w:left="4320" w:hanging="360"/>
+      </w:pPr>
+      <w:rPr>
+        <w:u w:val="none"/>
+      </w:rPr>
+    </w:lvl>
+    <w:lvl w:ilvl="6">
+      <w:start w:val="1"/>
+      <w:numFmt w:val="bullet"/>
+      <w:lvlText w:val="●"/>
+      <w:lvlJc w:val="left"/>
+      <w:pPr>
+        <w:ind w:left="5040" w:hanging="360"/>
+      </w:pPr>
+      <w:rPr>
+        <w:u w:val="none"/>
+      </w:rPr>
+    </w:lvl>
+    <w:lvl w:ilvl="7">
+      <w:start w:val="1"/>
+      <w:numFmt w:val="bullet"/>
+      <w:lvlText w:val="○"/>
+      <w:lvlJc w:val="left"/>
+      <w:pPr>
+        <w:ind w:left="5760" w:hanging="360"/>
+      </w:pPr>
+      <w:rPr>
+        <w:u w:val="none"/>
+      </w:rPr>
+    </w:lvl>
+    <w:lvl w:ilvl="8">
+      <w:start w:val="1"/>
+      <w:numFmt w:val="bullet"/>
+      <w:lvlText w:val="■"/>
+      <w:lvlJc w:val="left"/>
+      <w:pPr>
+        <w:ind w:left="6480" w:hanging="360"/>
+      </w:pPr>
+      <w:rPr>
+        <w:u w:val="none"/>
+      </w:rPr>
+    </w:lvl>
+  </w:abstractNum>
+  <w:abstractNum w:abstractNumId="4">
+    <w:lvl w:ilvl="0">
+      <w:start w:val="1"/>
       <w:numFmt w:val="decimal"/>
       <w:lvlText w:val="%1)"/>
       <w:lvlJc w:val="left"/>
@@ -925,7 +1178,7 @@
       </w:rPr>
     </w:lvl>
   </w:abstractNum>
-  <w:abstractNum w:abstractNumId="4">
+  <w:abstractNum w:abstractNumId="5">
     <w:lvl w:ilvl="0">
       <w:start w:val="1"/>
       <w:numFmt w:val="bullet"/>
@@ -1035,7 +1288,7 @@
       </w:rPr>
     </w:lvl>
   </w:abstractNum>
-  <w:abstractNum w:abstractNumId="5">
+  <w:abstractNum w:abstractNumId="6">
     <w:lvl w:ilvl="0">
       <w:start w:val="1"/>
       <w:numFmt w:val="bullet"/>
@@ -1159,6 +1412,9 @@
   </w:num>
   <w:num w:numId="5">
     <w:abstractNumId w:val="5"/>
+  </w:num>
+  <w:num w:numId="6">
+    <w:abstractNumId w:val="6"/>
   </w:num>
 </w:numbering>
 </file>

</xml_diff>